<commit_message>
Adds start to Section 9 of course
</commit_message>
<xml_diff>
--- a/My Notes/Bootstrap 4 Notes.docx
+++ b/My Notes/Bootstrap 4 Notes.docx
@@ -145,425 +145,876 @@
         </w:rPr>
         <w:t>Blockquotes act differently</w:t>
       </w:r>
+    </w:p>
+    <w:p>
+      <w:pPr>
+        <w:pStyle w:val="ListParagraph"/>
+        <w:numPr>
+          <w:ilvl w:val="0"/>
+          <w:numId w:val="1"/>
+        </w:numPr>
+        <w:rPr>
+          <w:rFonts w:cstheme="minorHAnsi"/>
+        </w:rPr>
+      </w:pPr>
+      <w:r>
+        <w:rPr>
+          <w:rFonts w:cstheme="minorHAnsi"/>
+        </w:rPr>
+        <w:t xml:space="preserve">There </w:t>
+      </w:r>
+      <w:proofErr w:type="gramStart"/>
+      <w:r>
+        <w:rPr>
+          <w:rFonts w:cstheme="minorHAnsi"/>
+        </w:rPr>
+        <w:t>are</w:t>
+      </w:r>
+      <w:proofErr w:type="gramEnd"/>
+      <w:r>
+        <w:rPr>
+          <w:rFonts w:cstheme="minorHAnsi"/>
+        </w:rPr>
+        <w:t xml:space="preserve"> no header component anymore</w:t>
+      </w:r>
+    </w:p>
+    <w:p>
+      <w:pPr>
+        <w:pStyle w:val="ListParagraph"/>
+        <w:numPr>
+          <w:ilvl w:val="0"/>
+          <w:numId w:val="1"/>
+        </w:numPr>
+        <w:rPr>
+          <w:rFonts w:cstheme="minorHAnsi"/>
+        </w:rPr>
+      </w:pPr>
+      <w:r>
+        <w:rPr>
+          <w:rFonts w:cstheme="minorHAnsi"/>
+        </w:rPr>
+        <w:t>We can now add border to components</w:t>
+      </w:r>
+    </w:p>
+    <w:p>
+      <w:pPr>
+        <w:pStyle w:val="ListParagraph"/>
+        <w:numPr>
+          <w:ilvl w:val="0"/>
+          <w:numId w:val="1"/>
+        </w:numPr>
+        <w:rPr>
+          <w:rFonts w:cstheme="minorHAnsi"/>
+        </w:rPr>
+      </w:pPr>
+      <w:r>
+        <w:rPr>
+          <w:rFonts w:cstheme="minorHAnsi"/>
+        </w:rPr>
+        <w:t>Padding and margin now have this specific format</w:t>
+      </w:r>
+    </w:p>
+    <w:p>
+      <w:pPr>
+        <w:pStyle w:val="ListParagraph"/>
+        <w:numPr>
+          <w:ilvl w:val="1"/>
+          <w:numId w:val="1"/>
+        </w:numPr>
+        <w:rPr>
+          <w:rFonts w:eastAsia="Times New Roman" w:cstheme="minorHAnsi"/>
+        </w:rPr>
+      </w:pPr>
+      <w:hyperlink r:id="rId5" w:history="1">
+        <w:r>
+          <w:rPr>
+            <w:rStyle w:val="Hyperlink"/>
+            <w:rFonts w:eastAsia="Times New Roman" w:cstheme="minorHAnsi"/>
+          </w:rPr>
+          <w:t>https://getbootstrap.com/docs/4.1/utilities/spacing/</w:t>
+        </w:r>
+      </w:hyperlink>
+    </w:p>
+    <w:p>
+      <w:pPr>
+        <w:pStyle w:val="ListParagraph"/>
+        <w:numPr>
+          <w:ilvl w:val="1"/>
+          <w:numId w:val="1"/>
+        </w:numPr>
+        <w:rPr>
+          <w:rFonts w:eastAsia="Times New Roman" w:cstheme="minorHAnsi"/>
+        </w:rPr>
+      </w:pPr>
+      <w:r>
+        <w:rPr>
+          <w:rFonts w:eastAsia="Times New Roman" w:cstheme="minorHAnsi"/>
+        </w:rPr>
+        <w:t>{property}{sides}</w:t>
+      </w:r>
+      <w:proofErr w:type="gramStart"/>
+      <w:r>
+        <w:rPr>
+          <w:rFonts w:eastAsia="Times New Roman" w:cstheme="minorHAnsi"/>
+        </w:rPr>
+        <w:t>-{</w:t>
+      </w:r>
+      <w:proofErr w:type="gramEnd"/>
+      <w:r>
+        <w:rPr>
+          <w:rFonts w:eastAsia="Times New Roman" w:cstheme="minorHAnsi"/>
+        </w:rPr>
+        <w:t>size</w:t>
+      </w:r>
+    </w:p>
+    <w:p>
+      <w:pPr>
+        <w:pStyle w:val="ListParagraph"/>
+        <w:numPr>
+          <w:ilvl w:val="1"/>
+          <w:numId w:val="1"/>
+        </w:numPr>
+        <w:rPr>
+          <w:rFonts w:eastAsia="Times New Roman" w:cstheme="minorHAnsi"/>
+        </w:rPr>
+      </w:pPr>
+      <w:r>
+        <w:rPr>
+          <w:rFonts w:eastAsia="Times New Roman" w:cstheme="minorHAnsi"/>
+        </w:rPr>
+        <w:t>{property}{sides}-{breakpoint}-{size}</w:t>
+      </w:r>
+    </w:p>
+    <w:p>
+      <w:pPr>
+        <w:pStyle w:val="ListParagraph"/>
+        <w:numPr>
+          <w:ilvl w:val="2"/>
+          <w:numId w:val="1"/>
+        </w:numPr>
+        <w:rPr>
+          <w:rFonts w:eastAsia="Times New Roman" w:cstheme="minorHAnsi"/>
+        </w:rPr>
+      </w:pPr>
+      <w:r>
+        <w:rPr>
+          <w:rFonts w:eastAsia="Times New Roman" w:cstheme="minorHAnsi"/>
+        </w:rPr>
+        <w:t>Breakpoint is size of display (</w:t>
+      </w:r>
+      <w:proofErr w:type="spellStart"/>
+      <w:r>
+        <w:rPr>
+          <w:rFonts w:eastAsia="Times New Roman" w:cstheme="minorHAnsi"/>
+        </w:rPr>
+        <w:t>sm</w:t>
+      </w:r>
+      <w:proofErr w:type="spellEnd"/>
+      <w:r>
+        <w:rPr>
+          <w:rFonts w:eastAsia="Times New Roman" w:cstheme="minorHAnsi"/>
+        </w:rPr>
+        <w:t>,</w:t>
+      </w:r>
+      <w:r>
+        <w:rPr>
+          <w:rFonts w:eastAsia="Times New Roman" w:cstheme="minorHAnsi"/>
+        </w:rPr>
+        <w:t xml:space="preserve"> md, lg, xl)</w:t>
+      </w:r>
+    </w:p>
+    <w:p>
+      <w:pPr>
+        <w:pStyle w:val="ListParagraph"/>
+        <w:numPr>
+          <w:ilvl w:val="0"/>
+          <w:numId w:val="1"/>
+        </w:numPr>
+        <w:rPr>
+          <w:rFonts w:eastAsia="Times New Roman" w:cstheme="minorHAnsi"/>
+        </w:rPr>
+      </w:pPr>
+      <w:r>
+        <w:rPr>
+          <w:rFonts w:eastAsia="Times New Roman" w:cstheme="minorHAnsi"/>
+        </w:rPr>
+        <w:t xml:space="preserve">For navbars we can </w:t>
+      </w:r>
+      <w:r>
+        <w:rPr>
+          <w:rFonts w:eastAsia="Times New Roman" w:cstheme="minorHAnsi"/>
+        </w:rPr>
+        <w:t>explicitly</w:t>
+      </w:r>
+      <w:r>
+        <w:rPr>
+          <w:rFonts w:eastAsia="Times New Roman" w:cstheme="minorHAnsi"/>
+        </w:rPr>
+        <w:t xml:space="preserve"> set when they expand</w:t>
+      </w:r>
+    </w:p>
+    <w:p>
+      <w:pPr>
+        <w:pStyle w:val="ListParagraph"/>
+        <w:numPr>
+          <w:ilvl w:val="1"/>
+          <w:numId w:val="1"/>
+        </w:numPr>
+        <w:rPr>
+          <w:rFonts w:eastAsia="Times New Roman" w:cstheme="minorHAnsi"/>
+        </w:rPr>
+      </w:pPr>
+      <w:r>
+        <w:rPr>
+          <w:rFonts w:eastAsia="Times New Roman" w:cstheme="minorHAnsi"/>
+        </w:rPr>
+        <w:t xml:space="preserve">E.g.: </w:t>
+      </w:r>
+      <w:r>
+        <w:rPr>
+          <w:rFonts w:eastAsia="Times New Roman" w:cstheme="minorHAnsi"/>
+        </w:rPr>
+        <w:t xml:space="preserve">&lt;nav class="navbar navbar-expand-xl navbar-light </w:t>
+      </w:r>
+      <w:proofErr w:type="spellStart"/>
+      <w:r>
+        <w:rPr>
+          <w:rFonts w:eastAsia="Times New Roman" w:cstheme="minorHAnsi"/>
+        </w:rPr>
+        <w:t>bg</w:t>
+      </w:r>
+      <w:proofErr w:type="spellEnd"/>
+      <w:r>
+        <w:rPr>
+          <w:rFonts w:eastAsia="Times New Roman" w:cstheme="minorHAnsi"/>
+        </w:rPr>
+        <w:t>-light"&gt;</w:t>
+      </w:r>
+    </w:p>
+    <w:p>
+      <w:pPr>
+        <w:pStyle w:val="ListParagraph"/>
+        <w:numPr>
+          <w:ilvl w:val="0"/>
+          <w:numId w:val="1"/>
+        </w:numPr>
+        <w:rPr>
+          <w:rFonts w:cstheme="minorHAnsi"/>
+        </w:rPr>
+      </w:pPr>
+      <w:r>
+        <w:rPr>
+          <w:rFonts w:cstheme="minorHAnsi"/>
+        </w:rPr>
+        <w:t>Display utility</w:t>
+      </w:r>
+    </w:p>
+    <w:p>
+      <w:pPr>
+        <w:pStyle w:val="ListParagraph"/>
+        <w:numPr>
+          <w:ilvl w:val="1"/>
+          <w:numId w:val="1"/>
+        </w:numPr>
+        <w:rPr>
+          <w:rFonts w:cstheme="minorHAnsi"/>
+        </w:rPr>
+      </w:pPr>
+      <w:r>
+        <w:rPr>
+          <w:rFonts w:cstheme="minorHAnsi"/>
+        </w:rPr>
+        <w:t>d-{value}</w:t>
+      </w:r>
+    </w:p>
+    <w:p>
+      <w:pPr>
+        <w:pStyle w:val="ListParagraph"/>
+        <w:numPr>
+          <w:ilvl w:val="1"/>
+          <w:numId w:val="1"/>
+        </w:numPr>
+        <w:rPr>
+          <w:rFonts w:cstheme="minorHAnsi"/>
+        </w:rPr>
+      </w:pPr>
+      <w:r>
+        <w:rPr>
+          <w:rFonts w:cstheme="minorHAnsi"/>
+        </w:rPr>
+        <w:t>d-{breakpoint}-{value}</w:t>
+      </w:r>
+    </w:p>
+    <w:p>
+      <w:pPr>
+        <w:pStyle w:val="ListParagraph"/>
+        <w:numPr>
+          <w:ilvl w:val="1"/>
+          <w:numId w:val="1"/>
+        </w:numPr>
+        <w:rPr>
+          <w:rFonts w:cstheme="minorHAnsi"/>
+        </w:rPr>
+      </w:pPr>
+      <w:r>
+        <w:rPr>
+          <w:rFonts w:cstheme="minorHAnsi"/>
+        </w:rPr>
+        <w:t>Used to:</w:t>
+      </w:r>
+    </w:p>
+    <w:p>
+      <w:pPr>
+        <w:pStyle w:val="ListParagraph"/>
+        <w:numPr>
+          <w:ilvl w:val="2"/>
+          <w:numId w:val="1"/>
+        </w:numPr>
+        <w:rPr>
+          <w:rFonts w:cstheme="minorHAnsi"/>
+        </w:rPr>
+      </w:pPr>
+      <w:r>
+        <w:rPr>
+          <w:rFonts w:cstheme="minorHAnsi"/>
+        </w:rPr>
+        <w:t>Hide and show components</w:t>
+      </w:r>
+    </w:p>
+    <w:p>
+      <w:pPr>
+        <w:pStyle w:val="ListParagraph"/>
+        <w:numPr>
+          <w:ilvl w:val="2"/>
+          <w:numId w:val="1"/>
+        </w:numPr>
+        <w:rPr>
+          <w:rFonts w:cstheme="minorHAnsi"/>
+        </w:rPr>
+      </w:pPr>
+      <w:r>
+        <w:rPr>
+          <w:rFonts w:cstheme="minorHAnsi"/>
+        </w:rPr>
+        <w:t>Set components to inline or block explicitly</w:t>
+      </w:r>
+    </w:p>
+    <w:p>
+      <w:pPr>
+        <w:pStyle w:val="ListParagraph"/>
+        <w:numPr>
+          <w:ilvl w:val="2"/>
+          <w:numId w:val="1"/>
+        </w:numPr>
+        <w:rPr>
+          <w:rFonts w:cstheme="minorHAnsi"/>
+        </w:rPr>
+      </w:pPr>
+      <w:r>
+        <w:rPr>
+          <w:rFonts w:cstheme="minorHAnsi"/>
+        </w:rPr>
+        <w:t>Can be done at breakpoints</w:t>
+      </w:r>
+    </w:p>
+    <w:p>
+      <w:pPr>
+        <w:pStyle w:val="ListParagraph"/>
+        <w:numPr>
+          <w:ilvl w:val="0"/>
+          <w:numId w:val="1"/>
+        </w:numPr>
+        <w:rPr>
+          <w:rFonts w:cstheme="minorHAnsi"/>
+        </w:rPr>
+      </w:pPr>
+      <w:r>
+        <w:rPr>
+          <w:rFonts w:cstheme="minorHAnsi"/>
+        </w:rPr>
+        <w:t>Flexbox</w:t>
+      </w:r>
+    </w:p>
+    <w:p>
+      <w:pPr>
+        <w:pStyle w:val="ListParagraph"/>
+        <w:numPr>
+          <w:ilvl w:val="1"/>
+          <w:numId w:val="1"/>
+        </w:numPr>
+        <w:rPr>
+          <w:rFonts w:cstheme="minorHAnsi"/>
+        </w:rPr>
+      </w:pPr>
+      <w:r>
+        <w:rPr>
+          <w:rFonts w:cstheme="minorHAnsi"/>
+        </w:rPr>
+        <w:t>Main axis</w:t>
+      </w:r>
+    </w:p>
+    <w:p>
+      <w:pPr>
+        <w:pStyle w:val="ListParagraph"/>
+        <w:numPr>
+          <w:ilvl w:val="2"/>
+          <w:numId w:val="1"/>
+        </w:numPr>
+        <w:rPr>
+          <w:rFonts w:cstheme="minorHAnsi"/>
+        </w:rPr>
+      </w:pPr>
+      <w:r>
+        <w:rPr>
+          <w:rFonts w:cstheme="minorHAnsi"/>
+        </w:rPr>
+        <w:t>Starts on left, ends on right</w:t>
+      </w:r>
+    </w:p>
+    <w:p>
+      <w:pPr>
+        <w:pStyle w:val="ListParagraph"/>
+        <w:numPr>
+          <w:ilvl w:val="1"/>
+          <w:numId w:val="1"/>
+        </w:numPr>
+        <w:rPr>
+          <w:rFonts w:cstheme="minorHAnsi"/>
+        </w:rPr>
+      </w:pPr>
+      <w:r>
+        <w:rPr>
+          <w:rFonts w:cstheme="minorHAnsi"/>
+        </w:rPr>
+        <w:t>Cross axis</w:t>
+      </w:r>
+    </w:p>
+    <w:p>
+      <w:pPr>
+        <w:pStyle w:val="ListParagraph"/>
+        <w:numPr>
+          <w:ilvl w:val="2"/>
+          <w:numId w:val="1"/>
+        </w:numPr>
+        <w:rPr>
+          <w:rFonts w:cstheme="minorHAnsi"/>
+        </w:rPr>
+      </w:pPr>
+      <w:r>
+        <w:rPr>
+          <w:rFonts w:cstheme="minorHAnsi"/>
+        </w:rPr>
+        <w:t>Starts on top, ends on bottom</w:t>
+      </w:r>
+    </w:p>
+    <w:p>
+      <w:pPr>
+        <w:pStyle w:val="ListParagraph"/>
+        <w:numPr>
+          <w:ilvl w:val="1"/>
+          <w:numId w:val="1"/>
+        </w:numPr>
+        <w:rPr>
+          <w:rFonts w:cstheme="minorHAnsi"/>
+        </w:rPr>
+      </w:pPr>
+      <w:r>
+        <w:rPr>
+          <w:rFonts w:cstheme="minorHAnsi"/>
+        </w:rPr>
+        <w:t>Justify content (left to right)</w:t>
+      </w:r>
+    </w:p>
+    <w:p>
+      <w:pPr>
+        <w:pStyle w:val="ListParagraph"/>
+        <w:numPr>
+          <w:ilvl w:val="2"/>
+          <w:numId w:val="1"/>
+        </w:numPr>
+        <w:rPr>
+          <w:rFonts w:cstheme="minorHAnsi"/>
+        </w:rPr>
+      </w:pPr>
+      <w:r>
+        <w:rPr>
+          <w:rFonts w:cstheme="minorHAnsi"/>
+        </w:rPr>
+        <w:t>Start</w:t>
+      </w:r>
+    </w:p>
+    <w:p>
+      <w:pPr>
+        <w:pStyle w:val="ListParagraph"/>
+        <w:numPr>
+          <w:ilvl w:val="3"/>
+          <w:numId w:val="1"/>
+        </w:numPr>
+        <w:rPr>
+          <w:rFonts w:cstheme="minorHAnsi"/>
+        </w:rPr>
+      </w:pPr>
+      <w:r>
+        <w:rPr>
+          <w:rFonts w:cstheme="minorHAnsi"/>
+        </w:rPr>
+        <w:t>Puts at start</w:t>
+      </w:r>
+    </w:p>
+    <w:p>
+      <w:pPr>
+        <w:pStyle w:val="ListParagraph"/>
+        <w:numPr>
+          <w:ilvl w:val="2"/>
+          <w:numId w:val="1"/>
+        </w:numPr>
+        <w:rPr>
+          <w:rFonts w:cstheme="minorHAnsi"/>
+        </w:rPr>
+      </w:pPr>
+      <w:r>
+        <w:rPr>
+          <w:rFonts w:cstheme="minorHAnsi"/>
+        </w:rPr>
+        <w:t>End</w:t>
+      </w:r>
+    </w:p>
+    <w:p>
+      <w:pPr>
+        <w:pStyle w:val="ListParagraph"/>
+        <w:numPr>
+          <w:ilvl w:val="3"/>
+          <w:numId w:val="1"/>
+        </w:numPr>
+        <w:rPr>
+          <w:rFonts w:cstheme="minorHAnsi"/>
+        </w:rPr>
+      </w:pPr>
+      <w:r>
+        <w:rPr>
+          <w:rFonts w:cstheme="minorHAnsi"/>
+        </w:rPr>
+        <w:t>Puts at end</w:t>
+      </w:r>
+    </w:p>
+    <w:p>
+      <w:pPr>
+        <w:pStyle w:val="ListParagraph"/>
+        <w:numPr>
+          <w:ilvl w:val="2"/>
+          <w:numId w:val="1"/>
+        </w:numPr>
+        <w:rPr>
+          <w:rFonts w:cstheme="minorHAnsi"/>
+        </w:rPr>
+      </w:pPr>
+      <w:r>
+        <w:rPr>
+          <w:rFonts w:cstheme="minorHAnsi"/>
+        </w:rPr>
+        <w:t>Center</w:t>
+      </w:r>
+    </w:p>
+    <w:p>
+      <w:pPr>
+        <w:pStyle w:val="ListParagraph"/>
+        <w:numPr>
+          <w:ilvl w:val="3"/>
+          <w:numId w:val="1"/>
+        </w:numPr>
+        <w:rPr>
+          <w:rFonts w:cstheme="minorHAnsi"/>
+        </w:rPr>
+      </w:pPr>
+      <w:r>
+        <w:rPr>
+          <w:rFonts w:cstheme="minorHAnsi"/>
+        </w:rPr>
+        <w:t>Puts all at center with no spacing</w:t>
+      </w:r>
+    </w:p>
+    <w:p>
+      <w:pPr>
+        <w:pStyle w:val="ListParagraph"/>
+        <w:numPr>
+          <w:ilvl w:val="2"/>
+          <w:numId w:val="1"/>
+        </w:numPr>
+        <w:rPr>
+          <w:rFonts w:cstheme="minorHAnsi"/>
+        </w:rPr>
+      </w:pPr>
+      <w:r>
+        <w:rPr>
+          <w:rFonts w:cstheme="minorHAnsi"/>
+        </w:rPr>
+        <w:t>Between</w:t>
+      </w:r>
+    </w:p>
+    <w:p>
+      <w:pPr>
+        <w:pStyle w:val="ListParagraph"/>
+        <w:numPr>
+          <w:ilvl w:val="3"/>
+          <w:numId w:val="1"/>
+        </w:numPr>
+        <w:rPr>
+          <w:rFonts w:cstheme="minorHAnsi"/>
+        </w:rPr>
+      </w:pPr>
+      <w:r>
+        <w:rPr>
+          <w:rFonts w:cstheme="minorHAnsi"/>
+        </w:rPr>
+        <w:t>Puts equal spacing between</w:t>
+      </w:r>
+    </w:p>
+    <w:p>
+      <w:pPr>
+        <w:pStyle w:val="ListParagraph"/>
+        <w:numPr>
+          <w:ilvl w:val="2"/>
+          <w:numId w:val="1"/>
+        </w:numPr>
+        <w:rPr>
+          <w:rFonts w:cstheme="minorHAnsi"/>
+        </w:rPr>
+      </w:pPr>
+      <w:r>
+        <w:rPr>
+          <w:rFonts w:cstheme="minorHAnsi"/>
+        </w:rPr>
+        <w:t>Around</w:t>
+      </w:r>
+    </w:p>
+    <w:p>
+      <w:pPr>
+        <w:pStyle w:val="ListParagraph"/>
+        <w:numPr>
+          <w:ilvl w:val="3"/>
+          <w:numId w:val="1"/>
+        </w:numPr>
+        <w:rPr>
+          <w:rFonts w:cstheme="minorHAnsi"/>
+        </w:rPr>
+      </w:pPr>
+      <w:r>
+        <w:rPr>
+          <w:rFonts w:cstheme="minorHAnsi"/>
+        </w:rPr>
+        <w:t>Puts equal spacing between and outside</w:t>
+      </w:r>
+    </w:p>
+    <w:p>
+      <w:pPr>
+        <w:pStyle w:val="ListParagraph"/>
+        <w:numPr>
+          <w:ilvl w:val="1"/>
+          <w:numId w:val="1"/>
+        </w:numPr>
+        <w:rPr>
+          <w:rFonts w:cstheme="minorHAnsi"/>
+        </w:rPr>
+      </w:pPr>
+      <w:r>
+        <w:rPr>
+          <w:rFonts w:cstheme="minorHAnsi"/>
+        </w:rPr>
+        <w:t>Align items</w:t>
+      </w:r>
+    </w:p>
+    <w:p>
+      <w:pPr>
+        <w:pStyle w:val="ListParagraph"/>
+        <w:numPr>
+          <w:ilvl w:val="2"/>
+          <w:numId w:val="1"/>
+        </w:numPr>
+        <w:rPr>
+          <w:rFonts w:cstheme="minorHAnsi"/>
+        </w:rPr>
+      </w:pPr>
+      <w:r>
+        <w:rPr>
+          <w:rFonts w:cstheme="minorHAnsi"/>
+        </w:rPr>
+        <w:t>Start</w:t>
+      </w:r>
+    </w:p>
+    <w:p>
+      <w:pPr>
+        <w:pStyle w:val="ListParagraph"/>
+        <w:numPr>
+          <w:ilvl w:val="2"/>
+          <w:numId w:val="1"/>
+        </w:numPr>
+        <w:rPr>
+          <w:rFonts w:cstheme="minorHAnsi"/>
+        </w:rPr>
+      </w:pPr>
+      <w:r>
+        <w:rPr>
+          <w:rFonts w:cstheme="minorHAnsi"/>
+        </w:rPr>
+        <w:t>End</w:t>
+      </w:r>
+    </w:p>
+    <w:p>
+      <w:pPr>
+        <w:pStyle w:val="ListParagraph"/>
+        <w:numPr>
+          <w:ilvl w:val="2"/>
+          <w:numId w:val="1"/>
+        </w:numPr>
+        <w:rPr>
+          <w:rFonts w:cstheme="minorHAnsi"/>
+        </w:rPr>
+      </w:pPr>
+      <w:r>
+        <w:rPr>
+          <w:rFonts w:cstheme="minorHAnsi"/>
+        </w:rPr>
+        <w:lastRenderedPageBreak/>
+        <w:t>Center</w:t>
+      </w:r>
+    </w:p>
+    <w:p>
+      <w:pPr>
+        <w:pStyle w:val="ListParagraph"/>
+        <w:numPr>
+          <w:ilvl w:val="2"/>
+          <w:numId w:val="1"/>
+        </w:numPr>
+        <w:rPr>
+          <w:rFonts w:cstheme="minorHAnsi"/>
+        </w:rPr>
+      </w:pPr>
+      <w:r>
+        <w:rPr>
+          <w:rFonts w:cstheme="minorHAnsi"/>
+        </w:rPr>
+        <w:t>Baseline</w:t>
+      </w:r>
+    </w:p>
+    <w:p>
+      <w:pPr>
+        <w:pStyle w:val="ListParagraph"/>
+        <w:numPr>
+          <w:ilvl w:val="2"/>
+          <w:numId w:val="1"/>
+        </w:numPr>
+        <w:rPr>
+          <w:rFonts w:cstheme="minorHAnsi"/>
+        </w:rPr>
+      </w:pPr>
+      <w:r>
+        <w:rPr>
+          <w:rFonts w:cstheme="minorHAnsi"/>
+        </w:rPr>
+        <w:t>Stretch</w:t>
+      </w:r>
+    </w:p>
+    <w:p>
+      <w:pPr>
+        <w:pStyle w:val="ListParagraph"/>
+        <w:numPr>
+          <w:ilvl w:val="1"/>
+          <w:numId w:val="1"/>
+        </w:numPr>
+        <w:rPr>
+          <w:rFonts w:cstheme="minorHAnsi"/>
+        </w:rPr>
+      </w:pPr>
+      <w:r>
+        <w:rPr>
+          <w:rFonts w:cstheme="minorHAnsi"/>
+        </w:rPr>
+        <w:t>Flex-row-</w:t>
+      </w:r>
+      <w:proofErr w:type="gramStart"/>
+      <w:r>
+        <w:rPr>
+          <w:rFonts w:cstheme="minorHAnsi"/>
+        </w:rPr>
+        <w:t>reverse:</w:t>
+      </w:r>
+      <w:proofErr w:type="gramEnd"/>
+      <w:r>
+        <w:rPr>
+          <w:rFonts w:cstheme="minorHAnsi"/>
+        </w:rPr>
+        <w:t xml:space="preserve"> makes main axis start right and end left</w:t>
+      </w:r>
+    </w:p>
+    <w:p>
+      <w:pPr>
+        <w:pStyle w:val="ListParagraph"/>
+        <w:numPr>
+          <w:ilvl w:val="1"/>
+          <w:numId w:val="1"/>
+        </w:numPr>
+        <w:rPr>
+          <w:rFonts w:cstheme="minorHAnsi"/>
+        </w:rPr>
+      </w:pPr>
+      <w:r>
+        <w:rPr>
+          <w:rFonts w:cstheme="minorHAnsi"/>
+        </w:rPr>
+        <w:t>Flex-</w:t>
+      </w:r>
+      <w:proofErr w:type="gramStart"/>
+      <w:r>
+        <w:rPr>
+          <w:rFonts w:cstheme="minorHAnsi"/>
+        </w:rPr>
+        <w:t>column:</w:t>
+      </w:r>
+      <w:proofErr w:type="gramEnd"/>
+      <w:r>
+        <w:rPr>
+          <w:rFonts w:cstheme="minorHAnsi"/>
+        </w:rPr>
+        <w:t xml:space="preserve"> makes main axis top to bottom</w:t>
+      </w:r>
+    </w:p>
+    <w:p>
+      <w:pPr>
+        <w:pStyle w:val="ListParagraph"/>
+        <w:numPr>
+          <w:ilvl w:val="1"/>
+          <w:numId w:val="1"/>
+        </w:numPr>
+        <w:rPr>
+          <w:rFonts w:cstheme="minorHAnsi"/>
+        </w:rPr>
+      </w:pPr>
+      <w:r>
+        <w:rPr>
+          <w:rFonts w:cstheme="minorHAnsi"/>
+        </w:rPr>
+        <w:t>Flex-column-reverse: makes main bottom to top</w:t>
+      </w:r>
+    </w:p>
+    <w:p>
+      <w:pPr>
+        <w:pStyle w:val="ListParagraph"/>
+        <w:numPr>
+          <w:ilvl w:val="1"/>
+          <w:numId w:val="1"/>
+        </w:numPr>
+        <w:rPr>
+          <w:rFonts w:cstheme="minorHAnsi"/>
+        </w:rPr>
+      </w:pPr>
+      <w:r>
+        <w:rPr>
+          <w:rFonts w:cstheme="minorHAnsi"/>
+        </w:rPr>
+        <w:t>Nav bars automatically have flex display active</w:t>
+      </w:r>
       <w:bookmarkStart w:id="0" w:name="_GoBack"/>
       <w:bookmarkEnd w:id="0"/>
-    </w:p>
-    <w:p>
-      <w:pPr>
-        <w:pStyle w:val="ListParagraph"/>
-        <w:numPr>
-          <w:ilvl w:val="0"/>
-          <w:numId w:val="1"/>
-        </w:numPr>
-        <w:rPr>
-          <w:rFonts w:cstheme="minorHAnsi"/>
-        </w:rPr>
-      </w:pPr>
-      <w:r>
-        <w:rPr>
-          <w:rFonts w:cstheme="minorHAnsi"/>
-        </w:rPr>
-        <w:t xml:space="preserve">There </w:t>
-      </w:r>
-      <w:proofErr w:type="gramStart"/>
-      <w:r>
-        <w:rPr>
-          <w:rFonts w:cstheme="minorHAnsi"/>
-        </w:rPr>
-        <w:t>are</w:t>
-      </w:r>
-      <w:proofErr w:type="gramEnd"/>
-      <w:r>
-        <w:rPr>
-          <w:rFonts w:cstheme="minorHAnsi"/>
-        </w:rPr>
-        <w:t xml:space="preserve"> no header component anymore</w:t>
-      </w:r>
-    </w:p>
-    <w:p>
-      <w:pPr>
-        <w:pStyle w:val="ListParagraph"/>
-        <w:numPr>
-          <w:ilvl w:val="0"/>
-          <w:numId w:val="1"/>
-        </w:numPr>
-        <w:rPr>
-          <w:rFonts w:cstheme="minorHAnsi"/>
-        </w:rPr>
-      </w:pPr>
-      <w:r>
-        <w:rPr>
-          <w:rFonts w:cstheme="minorHAnsi"/>
-        </w:rPr>
-        <w:t>We can now add border to components</w:t>
-      </w:r>
-    </w:p>
-    <w:p>
-      <w:pPr>
-        <w:pStyle w:val="ListParagraph"/>
-        <w:numPr>
-          <w:ilvl w:val="0"/>
-          <w:numId w:val="1"/>
-        </w:numPr>
-        <w:rPr>
-          <w:rFonts w:cstheme="minorHAnsi"/>
-        </w:rPr>
-      </w:pPr>
-      <w:r>
-        <w:rPr>
-          <w:rFonts w:cstheme="minorHAnsi"/>
-        </w:rPr>
-        <w:t>Padding and margin now have this specific format</w:t>
-      </w:r>
-    </w:p>
-    <w:p>
-      <w:pPr>
-        <w:pStyle w:val="ListParagraph"/>
-        <w:numPr>
-          <w:ilvl w:val="1"/>
-          <w:numId w:val="1"/>
-        </w:numPr>
-        <w:rPr>
-          <w:rFonts w:eastAsia="Times New Roman" w:cstheme="minorHAnsi"/>
-        </w:rPr>
-      </w:pPr>
-      <w:r>
-        <w:rPr>
-          <w:rFonts w:eastAsia="Times New Roman" w:cstheme="minorHAnsi"/>
-          <w:color w:val="0000FF"/>
-          <w:u w:val="single"/>
-        </w:rPr>
-        <w:fldChar w:fldCharType="begin"/>
-      </w:r>
-      <w:r>
-        <w:rPr>
-          <w:rFonts w:eastAsia="Times New Roman" w:cstheme="minorHAnsi"/>
-          <w:color w:val="0000FF"/>
-          <w:u w:val="single"/>
-        </w:rPr>
-        <w:instrText xml:space="preserve"> HYPERLINK "</w:instrText>
-      </w:r>
-      <w:r>
-        <w:rPr>
-          <w:rFonts w:eastAsia="Times New Roman" w:cstheme="minorHAnsi"/>
-          <w:color w:val="0000FF"/>
-          <w:u w:val="single"/>
-        </w:rPr>
-        <w:instrText>https://getbootstrap.com/docs/4.1/utilities/spacing/</w:instrText>
-      </w:r>
-      <w:r>
-        <w:rPr>
-          <w:rFonts w:eastAsia="Times New Roman" w:cstheme="minorHAnsi"/>
-          <w:color w:val="0000FF"/>
-          <w:u w:val="single"/>
-        </w:rPr>
-        <w:instrText xml:space="preserve">" </w:instrText>
-      </w:r>
-      <w:r>
-        <w:rPr>
-          <w:rFonts w:eastAsia="Times New Roman" w:cstheme="minorHAnsi"/>
-          <w:color w:val="0000FF"/>
-          <w:u w:val="single"/>
-        </w:rPr>
-        <w:fldChar w:fldCharType="separate"/>
-      </w:r>
-      <w:r>
-        <w:rPr>
-          <w:rStyle w:val="Hyperlink"/>
-          <w:rFonts w:eastAsia="Times New Roman" w:cstheme="minorHAnsi"/>
-        </w:rPr>
-        <w:t>https://getbootstrap.com/docs/4.1/utilities/spacing/</w:t>
-      </w:r>
-      <w:r>
-        <w:rPr>
-          <w:rFonts w:eastAsia="Times New Roman" w:cstheme="minorHAnsi"/>
-          <w:color w:val="0000FF"/>
-          <w:u w:val="single"/>
-        </w:rPr>
-        <w:fldChar w:fldCharType="end"/>
-      </w:r>
-    </w:p>
-    <w:p>
-      <w:pPr>
-        <w:pStyle w:val="ListParagraph"/>
-        <w:numPr>
-          <w:ilvl w:val="1"/>
-          <w:numId w:val="1"/>
-        </w:numPr>
-        <w:rPr>
-          <w:rFonts w:eastAsia="Times New Roman" w:cstheme="minorHAnsi"/>
-        </w:rPr>
-      </w:pPr>
-      <w:r>
-        <w:rPr>
-          <w:rFonts w:eastAsia="Times New Roman" w:cstheme="minorHAnsi"/>
-        </w:rPr>
-        <w:t>{property}{sides}</w:t>
-      </w:r>
-      <w:proofErr w:type="gramStart"/>
-      <w:r>
-        <w:rPr>
-          <w:rFonts w:eastAsia="Times New Roman" w:cstheme="minorHAnsi"/>
-        </w:rPr>
-        <w:t>-{</w:t>
-      </w:r>
-      <w:proofErr w:type="gramEnd"/>
-      <w:r>
-        <w:rPr>
-          <w:rFonts w:eastAsia="Times New Roman" w:cstheme="minorHAnsi"/>
-        </w:rPr>
-        <w:t>size</w:t>
-      </w:r>
-    </w:p>
-    <w:p>
-      <w:pPr>
-        <w:pStyle w:val="ListParagraph"/>
-        <w:numPr>
-          <w:ilvl w:val="1"/>
-          <w:numId w:val="1"/>
-        </w:numPr>
-        <w:rPr>
-          <w:rFonts w:eastAsia="Times New Roman" w:cstheme="minorHAnsi"/>
-        </w:rPr>
-      </w:pPr>
-      <w:r>
-        <w:rPr>
-          <w:rFonts w:eastAsia="Times New Roman" w:cstheme="minorHAnsi"/>
-        </w:rPr>
-        <w:t>{property}{sides}-{breakpoint}-{size}</w:t>
-      </w:r>
-    </w:p>
-    <w:p>
-      <w:pPr>
-        <w:pStyle w:val="ListParagraph"/>
-        <w:numPr>
-          <w:ilvl w:val="2"/>
-          <w:numId w:val="1"/>
-        </w:numPr>
-        <w:rPr>
-          <w:rFonts w:eastAsia="Times New Roman" w:cstheme="minorHAnsi"/>
-        </w:rPr>
-      </w:pPr>
-      <w:r>
-        <w:rPr>
-          <w:rFonts w:eastAsia="Times New Roman" w:cstheme="minorHAnsi"/>
-        </w:rPr>
-        <w:t>Breakpoint is size of display (</w:t>
-      </w:r>
-      <w:proofErr w:type="spellStart"/>
-      <w:r>
-        <w:rPr>
-          <w:rFonts w:eastAsia="Times New Roman" w:cstheme="minorHAnsi"/>
-        </w:rPr>
-        <w:t>sm</w:t>
-      </w:r>
-      <w:proofErr w:type="spellEnd"/>
-      <w:r>
-        <w:rPr>
-          <w:rFonts w:eastAsia="Times New Roman" w:cstheme="minorHAnsi"/>
-        </w:rPr>
-        <w:t>,</w:t>
-      </w:r>
-      <w:r>
-        <w:rPr>
-          <w:rFonts w:eastAsia="Times New Roman" w:cstheme="minorHAnsi"/>
-        </w:rPr>
-        <w:t xml:space="preserve"> md, lg, xl)</w:t>
-      </w:r>
-    </w:p>
-    <w:p>
-      <w:pPr>
-        <w:pStyle w:val="ListParagraph"/>
-        <w:numPr>
-          <w:ilvl w:val="0"/>
-          <w:numId w:val="1"/>
-        </w:numPr>
-        <w:rPr>
-          <w:rFonts w:eastAsia="Times New Roman" w:cstheme="minorHAnsi"/>
-        </w:rPr>
-      </w:pPr>
-      <w:r>
-        <w:rPr>
-          <w:rFonts w:eastAsia="Times New Roman" w:cstheme="minorHAnsi"/>
-        </w:rPr>
-        <w:t xml:space="preserve">For navbars we can </w:t>
-      </w:r>
-      <w:r>
-        <w:rPr>
-          <w:rFonts w:eastAsia="Times New Roman" w:cstheme="minorHAnsi"/>
-        </w:rPr>
-        <w:t>explicitly</w:t>
-      </w:r>
-      <w:r>
-        <w:rPr>
-          <w:rFonts w:eastAsia="Times New Roman" w:cstheme="minorHAnsi"/>
-        </w:rPr>
-        <w:t xml:space="preserve"> set when they expand</w:t>
-      </w:r>
-    </w:p>
-    <w:p>
-      <w:pPr>
-        <w:pStyle w:val="ListParagraph"/>
-        <w:numPr>
-          <w:ilvl w:val="1"/>
-          <w:numId w:val="1"/>
-        </w:numPr>
-        <w:rPr>
-          <w:rFonts w:eastAsia="Times New Roman" w:cstheme="minorHAnsi"/>
-        </w:rPr>
-      </w:pPr>
-      <w:r>
-        <w:rPr>
-          <w:rFonts w:eastAsia="Times New Roman" w:cstheme="minorHAnsi"/>
-        </w:rPr>
-        <w:t xml:space="preserve">E.g.: </w:t>
-      </w:r>
-      <w:r>
-        <w:rPr>
-          <w:rFonts w:eastAsia="Times New Roman" w:cstheme="minorHAnsi"/>
-        </w:rPr>
-        <w:t xml:space="preserve">&lt;nav class="navbar navbar-expand-xl navbar-light </w:t>
-      </w:r>
-      <w:proofErr w:type="spellStart"/>
-      <w:r>
-        <w:rPr>
-          <w:rFonts w:eastAsia="Times New Roman" w:cstheme="minorHAnsi"/>
-        </w:rPr>
-        <w:t>bg</w:t>
-      </w:r>
-      <w:proofErr w:type="spellEnd"/>
-      <w:r>
-        <w:rPr>
-          <w:rFonts w:eastAsia="Times New Roman" w:cstheme="minorHAnsi"/>
-        </w:rPr>
-        <w:t>-light"&gt;</w:t>
-      </w:r>
-    </w:p>
-    <w:p>
-      <w:pPr>
-        <w:pStyle w:val="ListParagraph"/>
-        <w:numPr>
-          <w:ilvl w:val="0"/>
-          <w:numId w:val="1"/>
-        </w:numPr>
-        <w:rPr>
-          <w:rFonts w:cstheme="minorHAnsi"/>
-        </w:rPr>
-      </w:pPr>
-      <w:r>
-        <w:rPr>
-          <w:rFonts w:cstheme="minorHAnsi"/>
-        </w:rPr>
-        <w:t>Display utility</w:t>
-      </w:r>
-    </w:p>
-    <w:p>
-      <w:pPr>
-        <w:pStyle w:val="ListParagraph"/>
-        <w:numPr>
-          <w:ilvl w:val="1"/>
-          <w:numId w:val="1"/>
-        </w:numPr>
-        <w:rPr>
-          <w:rFonts w:cstheme="minorHAnsi"/>
-        </w:rPr>
-      </w:pPr>
-      <w:r>
-        <w:rPr>
-          <w:rFonts w:cstheme="minorHAnsi"/>
-        </w:rPr>
-        <w:t>d-{value}</w:t>
-      </w:r>
-    </w:p>
-    <w:p>
-      <w:pPr>
-        <w:pStyle w:val="ListParagraph"/>
-        <w:numPr>
-          <w:ilvl w:val="1"/>
-          <w:numId w:val="1"/>
-        </w:numPr>
-        <w:rPr>
-          <w:rFonts w:cstheme="minorHAnsi"/>
-        </w:rPr>
-      </w:pPr>
-      <w:r>
-        <w:rPr>
-          <w:rFonts w:cstheme="minorHAnsi"/>
-        </w:rPr>
-        <w:t>d-{breakpoint}-{value}</w:t>
-      </w:r>
-    </w:p>
-    <w:p>
-      <w:pPr>
-        <w:pStyle w:val="ListParagraph"/>
-        <w:numPr>
-          <w:ilvl w:val="1"/>
-          <w:numId w:val="1"/>
-        </w:numPr>
-        <w:rPr>
-          <w:rFonts w:cstheme="minorHAnsi"/>
-        </w:rPr>
-      </w:pPr>
-      <w:r>
-        <w:rPr>
-          <w:rFonts w:cstheme="minorHAnsi"/>
-        </w:rPr>
-        <w:t>Used to:</w:t>
-      </w:r>
-    </w:p>
-    <w:p>
-      <w:pPr>
-        <w:pStyle w:val="ListParagraph"/>
-        <w:numPr>
-          <w:ilvl w:val="2"/>
-          <w:numId w:val="1"/>
-        </w:numPr>
-        <w:rPr>
-          <w:rFonts w:cstheme="minorHAnsi"/>
-        </w:rPr>
-      </w:pPr>
-      <w:r>
-        <w:rPr>
-          <w:rFonts w:cstheme="minorHAnsi"/>
-        </w:rPr>
-        <w:t>Hide and show components</w:t>
-      </w:r>
-    </w:p>
-    <w:p>
-      <w:pPr>
-        <w:pStyle w:val="ListParagraph"/>
-        <w:numPr>
-          <w:ilvl w:val="2"/>
-          <w:numId w:val="1"/>
-        </w:numPr>
-        <w:rPr>
-          <w:rFonts w:cstheme="minorHAnsi"/>
-        </w:rPr>
-      </w:pPr>
-      <w:r>
-        <w:rPr>
-          <w:rFonts w:cstheme="minorHAnsi"/>
-        </w:rPr>
-        <w:t>Set components to inline or block explicitly</w:t>
-      </w:r>
-    </w:p>
-    <w:p>
-      <w:pPr>
-        <w:pStyle w:val="ListParagraph"/>
-        <w:numPr>
-          <w:ilvl w:val="2"/>
-          <w:numId w:val="1"/>
-        </w:numPr>
-        <w:rPr>
-          <w:rFonts w:cstheme="minorHAnsi"/>
-        </w:rPr>
-      </w:pPr>
-      <w:r>
-        <w:rPr>
-          <w:rFonts w:cstheme="minorHAnsi"/>
-        </w:rPr>
-        <w:t>Can be done at breakpoints</w:t>
-      </w:r>
     </w:p>
     <w:sectPr>
       <w:pgSz w:w="12240" w:h="15840"/>
@@ -617,7 +1068,7 @@
         <w:rFonts w:ascii="Wingdings" w:hAnsi="Wingdings" w:hint="default"/>
       </w:rPr>
     </w:lvl>
-    <w:lvl w:ilvl="3" w:tplc="04090001" w:tentative="1">
+    <w:lvl w:ilvl="3" w:tplc="04090001">
       <w:start w:val="1"/>
       <w:numFmt w:val="bullet"/>
       <w:lvlText w:val=""/>

</xml_diff>